<commit_message>
Put yellow color to Emergency Branch
</commit_message>
<xml_diff>
--- a/git.docx
+++ b/git.docx
@@ -7419,7 +7419,12 @@
           <w:szCs w:val="48"/>
         </w:rPr>
       </w:pPr>
-      <w:r>
+    </w:p>
+    <w:p>
+      <w:pPr>
+        <w:pStyle w:val="Heading2"/>
+        <w:shd w:val="clear" w:color="auto" w:fill="FFFFFF"/>
+        <w:spacing w:before="150" w:beforeAutospacing="0" w:after="150" w:afterAutospacing="0"/>
         <w:rPr>
           <w:rFonts w:ascii="Segoe UI" w:hAnsi="Segoe UI" w:cs="Segoe UI"/>
           <w:b w:val="0"/>
@@ -7428,6 +7433,17 @@
           <w:sz w:val="48"/>
           <w:szCs w:val="48"/>
         </w:rPr>
+      </w:pPr>
+      <w:r>
+        <w:rPr>
+          <w:rFonts w:ascii="Segoe UI" w:hAnsi="Segoe UI" w:cs="Segoe UI"/>
+          <w:b w:val="0"/>
+          <w:bCs w:val="0"/>
+          <w:color w:val="000000"/>
+          <w:sz w:val="48"/>
+          <w:szCs w:val="48"/>
+        </w:rPr>
+        <w:lastRenderedPageBreak/>
         <w:t>Working with Git Branches</w:t>
       </w:r>
     </w:p>
@@ -7491,7 +7507,6 @@
           <w:sz w:val="23"/>
           <w:szCs w:val="23"/>
         </w:rPr>
-        <w:lastRenderedPageBreak/>
         <w:t>Let's say you have a large project, and you need to update the design on it.</w:t>
       </w:r>
     </w:p>
@@ -8019,6 +8034,7 @@
           <w:sz w:val="23"/>
           <w:szCs w:val="23"/>
         </w:rPr>
+        <w:lastRenderedPageBreak/>
         <w:t>You can even switch between branches and work on different projects without them interfering with each other.</w:t>
       </w:r>
     </w:p>
@@ -8082,7 +8098,6 @@
           <w:sz w:val="48"/>
           <w:szCs w:val="48"/>
         </w:rPr>
-        <w:lastRenderedPageBreak/>
         <w:t>New Git Branch</w:t>
       </w:r>
     </w:p>
@@ -8769,6 +8784,7 @@
           <w:sz w:val="23"/>
           <w:szCs w:val="23"/>
         </w:rPr>
+        <w:lastRenderedPageBreak/>
         <w:t>Now we have moved our current workspace from the master branch, to the new </w:t>
       </w:r>
       <w:r>
@@ -8896,7 +8912,6 @@
           <w:szCs w:val="36"/>
           <w14:ligatures w14:val="none"/>
         </w:rPr>
-        <w:lastRenderedPageBreak/>
         <w:t>Example</w:t>
       </w:r>
     </w:p>
@@ -10303,6 +10318,7 @@
           <w:szCs w:val="23"/>
           <w14:ligatures w14:val="none"/>
         </w:rPr>
+        <w:lastRenderedPageBreak/>
         <w:t xml:space="preserve">        modified:   index.html</w:t>
       </w:r>
     </w:p>
@@ -11386,6 +11402,7 @@
           <w:szCs w:val="36"/>
           <w14:ligatures w14:val="none"/>
         </w:rPr>
+        <w:lastRenderedPageBreak/>
         <w:t>Example</w:t>
       </w:r>
     </w:p>
@@ -11629,7 +11646,6 @@
           <w:szCs w:val="23"/>
           <w14:ligatures w14:val="none"/>
         </w:rPr>
-        <w:lastRenderedPageBreak/>
         <w:t>Now we have a new </w:t>
       </w:r>
       <w:r>
@@ -12250,6 +12266,7 @@
           <w:szCs w:val="36"/>
           <w14:ligatures w14:val="none"/>
         </w:rPr>
+        <w:lastRenderedPageBreak/>
         <w:t>Example</w:t>
       </w:r>
     </w:p>
@@ -12410,7 +12427,6 @@
           <w:szCs w:val="23"/>
           <w14:ligatures w14:val="none"/>
         </w:rPr>
-        <w:lastRenderedPageBreak/>
         <w:t>See how easy it is to work with branches? And how this allows you to work on different things?</w:t>
       </w:r>
     </w:p>
@@ -12459,6 +12475,7 @@
           <w:kern w:val="0"/>
           <w:sz w:val="48"/>
           <w:szCs w:val="48"/>
+          <w:highlight w:val="yellow"/>
           <w14:ligatures w14:val="none"/>
         </w:rPr>
         <w:t>Emergency Branch</w:t>
@@ -12616,6 +12633,7 @@
           <w:kern w:val="0"/>
           <w:sz w:val="23"/>
           <w:szCs w:val="23"/>
+          <w:highlight w:val="yellow"/>
           <w14:ligatures w14:val="none"/>
         </w:rPr>
         <w:t>git</w:t>
@@ -12627,6 +12645,7 @@
           <w:kern w:val="0"/>
           <w:sz w:val="23"/>
           <w:szCs w:val="23"/>
+          <w:highlight w:val="yellow"/>
           <w14:ligatures w14:val="none"/>
         </w:rPr>
         <w:t xml:space="preserve"> checkout -b emergency-fix</w:t>
@@ -13208,6 +13227,7 @@
           <w:szCs w:val="23"/>
           <w14:ligatures w14:val="none"/>
         </w:rPr>
+        <w:lastRenderedPageBreak/>
         <w:br/>
       </w:r>
       <w:r>
@@ -13609,7 +13629,6 @@
           <w:szCs w:val="23"/>
           <w14:ligatures w14:val="none"/>
         </w:rPr>
-        <w:lastRenderedPageBreak/>
         <w:t>We have made changes in this file, and we need to get those changes to the master branch.</w:t>
       </w:r>
     </w:p>
@@ -14352,54 +14371,27 @@
     <w:p>
       <w:pPr>
         <w:pStyle w:val="NormalWeb"/>
-        <w:shd w:val="clear" w:color="auto" w:fill="FFFFFF"/>
-        <w:spacing w:before="288" w:beforeAutospacing="0" w:after="288" w:afterAutospacing="0"/>
-        <w:rPr>
-          <w:rFonts w:ascii="Verdana" w:hAnsi="Verdana"/>
-          <w:color w:val="000000"/>
-          <w:sz w:val="23"/>
-          <w:szCs w:val="23"/>
-        </w:rPr>
-      </w:pPr>
-    </w:p>
-    <w:p>
-      <w:pPr>
-        <w:pStyle w:val="NormalWeb"/>
-        <w:shd w:val="clear" w:color="auto" w:fill="FFFFFF"/>
-        <w:spacing w:before="288" w:beforeAutospacing="0" w:after="288" w:afterAutospacing="0"/>
-        <w:rPr>
-          <w:rFonts w:ascii="Verdana" w:hAnsi="Verdana"/>
-          <w:color w:val="000000"/>
-          <w:sz w:val="23"/>
-          <w:szCs w:val="23"/>
-        </w:rPr>
-      </w:pPr>
-    </w:p>
-    <w:p>
-      <w:pPr>
-        <w:pStyle w:val="NormalWeb"/>
-        <w:shd w:val="clear" w:color="auto" w:fill="FFFFFF"/>
-        <w:spacing w:before="288" w:beforeAutospacing="0" w:after="288" w:afterAutospacing="0"/>
-        <w:rPr>
-          <w:rFonts w:ascii="Verdana" w:hAnsi="Verdana"/>
-          <w:color w:val="000000"/>
-          <w:sz w:val="23"/>
-          <w:szCs w:val="23"/>
-        </w:rPr>
-      </w:pPr>
-    </w:p>
-    <w:p>
-      <w:pPr>
-        <w:pStyle w:val="NormalWeb"/>
-        <w:shd w:val="clear" w:color="auto" w:fill="FFFFFF"/>
-        <w:spacing w:before="288" w:beforeAutospacing="0" w:after="288" w:afterAutospacing="0"/>
-        <w:rPr>
-          <w:rFonts w:ascii="Verdana" w:hAnsi="Verdana"/>
-          <w:color w:val="000000"/>
-          <w:sz w:val="23"/>
-          <w:szCs w:val="23"/>
-        </w:rPr>
-      </w:pPr>
+        <w:numPr>
+          <w:ilvl w:val="0"/>
+          <w:numId w:val="13"/>
+        </w:numPr>
+        <w:shd w:val="clear" w:color="auto" w:fill="FFFFFF"/>
+        <w:spacing w:before="288" w:after="288"/>
+        <w:rPr>
+          <w:rFonts w:asciiTheme="majorBidi" w:hAnsiTheme="majorBidi" w:cstheme="majorBidi"/>
+          <w:sz w:val="28"/>
+          <w:szCs w:val="28"/>
+        </w:rPr>
+      </w:pPr>
+      <w:r>
+        <w:rPr>
+          <w:rFonts w:asciiTheme="majorBidi" w:hAnsiTheme="majorBidi" w:cstheme="majorBidi"/>
+          <w:sz w:val="28"/>
+          <w:szCs w:val="28"/>
+        </w:rPr>
+        <w:lastRenderedPageBreak/>
+        <w:t>When I was working on this file with branches in Git, I faced a serious problem that prevented me from tracking it in two branches.</w:t>
+      </w:r>
     </w:p>
     <w:p>
       <w:pPr>
@@ -14422,8 +14414,7 @@
           <w:sz w:val="28"/>
           <w:szCs w:val="28"/>
         </w:rPr>
-        <w:lastRenderedPageBreak/>
-        <w:t>When I was working on this file with branches in Git, I faced a serious problem that prevented me from tracking it in two branches.</w:t>
+        <w:t>So, I had taken the error that appeared and asked ChatGPT about it.</w:t>
       </w:r>
     </w:p>
     <w:p>
@@ -14447,8 +14438,68 @@
           <w:sz w:val="28"/>
           <w:szCs w:val="28"/>
         </w:rPr>
-        <w:t>So, I had taken the error that appeared and asked ChatGPT about it.</w:t>
-      </w:r>
+        <w:t>It suggested to me a solution for the problem as follows:</w:t>
+      </w:r>
+    </w:p>
+    <w:p>
+      <w:pPr>
+        <w:pStyle w:val="NormalWeb"/>
+        <w:numPr>
+          <w:ilvl w:val="1"/>
+          <w:numId w:val="13"/>
+        </w:numPr>
+        <w:shd w:val="clear" w:color="auto" w:fill="FFFFFF"/>
+        <w:spacing w:before="288" w:after="288"/>
+        <w:rPr>
+          <w:rFonts w:asciiTheme="majorBidi" w:hAnsiTheme="majorBidi" w:cstheme="majorBidi"/>
+          <w:sz w:val="28"/>
+          <w:szCs w:val="28"/>
+        </w:rPr>
+      </w:pPr>
+      <w:r>
+        <w:rPr>
+          <w:rFonts w:asciiTheme="majorBidi" w:hAnsiTheme="majorBidi" w:cstheme="majorBidi"/>
+          <w:sz w:val="28"/>
+          <w:szCs w:val="28"/>
+        </w:rPr>
+        <w:t>Go to: D:/courses/Git/.git</w:t>
+      </w:r>
+    </w:p>
+    <w:p>
+      <w:pPr>
+        <w:pStyle w:val="NormalWeb"/>
+        <w:numPr>
+          <w:ilvl w:val="1"/>
+          <w:numId w:val="13"/>
+        </w:numPr>
+        <w:shd w:val="clear" w:color="auto" w:fill="FFFFFF"/>
+        <w:spacing w:before="288" w:after="288"/>
+        <w:rPr>
+          <w:rFonts w:asciiTheme="majorBidi" w:hAnsiTheme="majorBidi" w:cstheme="majorBidi"/>
+          <w:sz w:val="28"/>
+          <w:szCs w:val="28"/>
+        </w:rPr>
+      </w:pPr>
+      <w:r>
+        <w:rPr>
+          <w:rFonts w:asciiTheme="majorBidi" w:hAnsiTheme="majorBidi" w:cstheme="majorBidi"/>
+          <w:sz w:val="28"/>
+          <w:szCs w:val="28"/>
+        </w:rPr>
+        <w:t xml:space="preserve">Then delete the file called: </w:t>
+      </w:r>
+      <w:proofErr w:type="spellStart"/>
+      <w:proofErr w:type="gramStart"/>
+      <w:r>
+        <w:rPr>
+          <w:rFonts w:asciiTheme="majorBidi" w:hAnsiTheme="majorBidi" w:cstheme="majorBidi"/>
+          <w:sz w:val="28"/>
+          <w:szCs w:val="28"/>
+        </w:rPr>
+        <w:t>index.lock</w:t>
+      </w:r>
+      <w:proofErr w:type="spellEnd"/>
+      <w:proofErr w:type="gramEnd"/>
     </w:p>
     <w:p>
       <w:pPr>
@@ -14471,68 +14522,8 @@
           <w:sz w:val="28"/>
           <w:szCs w:val="28"/>
         </w:rPr>
-        <w:t>It suggested to me a solution for the problem as follows:</w:t>
-      </w:r>
-    </w:p>
-    <w:p>
-      <w:pPr>
-        <w:pStyle w:val="NormalWeb"/>
-        <w:numPr>
-          <w:ilvl w:val="1"/>
-          <w:numId w:val="13"/>
-        </w:numPr>
-        <w:shd w:val="clear" w:color="auto" w:fill="FFFFFF"/>
-        <w:spacing w:before="288" w:after="288"/>
-        <w:rPr>
-          <w:rFonts w:asciiTheme="majorBidi" w:hAnsiTheme="majorBidi" w:cstheme="majorBidi"/>
-          <w:sz w:val="28"/>
-          <w:szCs w:val="28"/>
-        </w:rPr>
-      </w:pPr>
-      <w:r>
-        <w:rPr>
-          <w:rFonts w:asciiTheme="majorBidi" w:hAnsiTheme="majorBidi" w:cstheme="majorBidi"/>
-          <w:sz w:val="28"/>
-          <w:szCs w:val="28"/>
-        </w:rPr>
-        <w:t>Go to: D:/courses/Git/.git</w:t>
-      </w:r>
-    </w:p>
-    <w:p>
-      <w:pPr>
-        <w:pStyle w:val="NormalWeb"/>
-        <w:numPr>
-          <w:ilvl w:val="1"/>
-          <w:numId w:val="13"/>
-        </w:numPr>
-        <w:shd w:val="clear" w:color="auto" w:fill="FFFFFF"/>
-        <w:spacing w:before="288" w:after="288"/>
-        <w:rPr>
-          <w:rFonts w:asciiTheme="majorBidi" w:hAnsiTheme="majorBidi" w:cstheme="majorBidi"/>
-          <w:sz w:val="28"/>
-          <w:szCs w:val="28"/>
-        </w:rPr>
-      </w:pPr>
-      <w:r>
-        <w:rPr>
-          <w:rFonts w:asciiTheme="majorBidi" w:hAnsiTheme="majorBidi" w:cstheme="majorBidi"/>
-          <w:sz w:val="28"/>
-          <w:szCs w:val="28"/>
-        </w:rPr>
-        <w:t xml:space="preserve">Then delete the file called: </w:t>
-      </w:r>
-      <w:proofErr w:type="spellStart"/>
-      <w:proofErr w:type="gramStart"/>
-      <w:r>
-        <w:rPr>
-          <w:rFonts w:asciiTheme="majorBidi" w:hAnsiTheme="majorBidi" w:cstheme="majorBidi"/>
-          <w:sz w:val="28"/>
-          <w:szCs w:val="28"/>
-        </w:rPr>
-        <w:t>index.lock</w:t>
-      </w:r>
-      <w:proofErr w:type="spellEnd"/>
-      <w:proofErr w:type="gramEnd"/>
+        <w:t>After I had completed these steps, the problem was solved.</w:t>
+      </w:r>
     </w:p>
     <w:p>
       <w:pPr>
@@ -14555,16 +14546,12 @@
           <w:sz w:val="28"/>
           <w:szCs w:val="28"/>
         </w:rPr>
-        <w:t>After I had completed these steps, the problem was solved.</w:t>
+        <w:t>So, I documented these steps to learn from similar problems in the future.</w:t>
       </w:r>
     </w:p>
     <w:p>
       <w:pPr>
         <w:pStyle w:val="NormalWeb"/>
-        <w:numPr>
-          <w:ilvl w:val="0"/>
-          <w:numId w:val="13"/>
-        </w:numPr>
         <w:shd w:val="clear" w:color="auto" w:fill="FFFFFF"/>
         <w:spacing w:before="288" w:after="288"/>
         <w:rPr>
@@ -14573,75 +14560,16 @@
           <w:szCs w:val="28"/>
         </w:rPr>
       </w:pPr>
-      <w:r>
+    </w:p>
+    <w:p>
+      <w:pPr>
+        <w:pStyle w:val="NormalWeb"/>
+        <w:shd w:val="clear" w:color="auto" w:fill="FFFFFF"/>
+        <w:spacing w:before="288" w:after="288"/>
         <w:rPr>
           <w:rFonts w:asciiTheme="majorBidi" w:hAnsiTheme="majorBidi" w:cstheme="majorBidi"/>
           <w:sz w:val="28"/>
           <w:szCs w:val="28"/>
-        </w:rPr>
-        <w:t>So, I documented these steps to learn from similar problems in the future.</w:t>
-      </w:r>
-    </w:p>
-    <w:p>
-      <w:pPr>
-        <w:pStyle w:val="NormalWeb"/>
-        <w:shd w:val="clear" w:color="auto" w:fill="FFFFFF"/>
-        <w:spacing w:before="288" w:after="288"/>
-        <w:rPr>
-          <w:rFonts w:asciiTheme="majorBidi" w:hAnsiTheme="majorBidi" w:cstheme="majorBidi"/>
-          <w:sz w:val="28"/>
-          <w:szCs w:val="28"/>
-        </w:rPr>
-      </w:pPr>
-    </w:p>
-    <w:p>
-      <w:pPr>
-        <w:pStyle w:val="NormalWeb"/>
-        <w:shd w:val="clear" w:color="auto" w:fill="FFFFFF"/>
-        <w:spacing w:before="288" w:after="288"/>
-        <w:rPr>
-          <w:rFonts w:asciiTheme="majorBidi" w:hAnsiTheme="majorBidi" w:cstheme="majorBidi"/>
-          <w:sz w:val="28"/>
-          <w:szCs w:val="28"/>
-        </w:rPr>
-      </w:pPr>
-    </w:p>
-    <w:p>
-      <w:pPr>
-        <w:pStyle w:val="NormalWeb"/>
-        <w:shd w:val="clear" w:color="auto" w:fill="FFFFFF"/>
-        <w:spacing w:before="288" w:beforeAutospacing="0" w:after="288" w:afterAutospacing="0"/>
-        <w:rPr>
-          <w:rFonts w:ascii="Verdana" w:hAnsi="Verdana"/>
-          <w:color w:val="000000"/>
-          <w:sz w:val="23"/>
-          <w:szCs w:val="23"/>
-        </w:rPr>
-      </w:pPr>
-    </w:p>
-    <w:p>
-      <w:pPr>
-        <w:pStyle w:val="NormalWeb"/>
-        <w:shd w:val="clear" w:color="auto" w:fill="FFFFFF"/>
-        <w:spacing w:before="288" w:beforeAutospacing="0" w:after="288" w:afterAutospacing="0"/>
-        <w:rPr>
-          <w:rFonts w:ascii="Verdana" w:hAnsi="Verdana"/>
-          <w:color w:val="000000"/>
-          <w:sz w:val="23"/>
-          <w:szCs w:val="23"/>
-        </w:rPr>
-      </w:pPr>
-    </w:p>
-    <w:p>
-      <w:pPr>
-        <w:pStyle w:val="NormalWeb"/>
-        <w:shd w:val="clear" w:color="auto" w:fill="FFFFFF"/>
-        <w:spacing w:before="288" w:beforeAutospacing="0" w:after="288" w:afterAutospacing="0"/>
-        <w:rPr>
-          <w:rFonts w:ascii="Verdana" w:hAnsi="Verdana"/>
-          <w:color w:val="000000"/>
-          <w:sz w:val="23"/>
-          <w:szCs w:val="23"/>
         </w:rPr>
       </w:pPr>
     </w:p>

</xml_diff>

<commit_message>
After deleting the new-copy branch
</commit_message>
<xml_diff>
--- a/git.docx
+++ b/git.docx
@@ -1524,6 +1524,79 @@
           <w:rFonts w:asciiTheme="majorBidi" w:eastAsia="Times New Roman" w:hAnsiTheme="majorBidi" w:cstheme="majorBidi"/>
           <w:color w:val="000000"/>
           <w:kern w:val="0"/>
+          <w:sz w:val="24"/>
+          <w:szCs w:val="24"/>
+          <w14:ligatures w14:val="none"/>
+        </w:rPr>
+      </w:pPr>
+    </w:p>
+    <w:p>
+      <w:pPr>
+        <w:shd w:val="clear" w:color="auto" w:fill="FFFFFF"/>
+        <w:spacing w:before="100" w:beforeAutospacing="1" w:after="100" w:afterAutospacing="1" w:line="240" w:lineRule="auto"/>
+        <w:ind w:left="360"/>
+        <w:rPr>
+          <w:rFonts w:asciiTheme="majorBidi" w:eastAsia="Times New Roman" w:hAnsiTheme="majorBidi" w:cstheme="majorBidi"/>
+          <w:color w:val="000000"/>
+          <w:kern w:val="0"/>
+          <w:sz w:val="32"/>
+          <w:szCs w:val="32"/>
+          <w14:ligatures w14:val="none"/>
+        </w:rPr>
+      </w:pPr>
+      <w:r>
+        <w:rPr>
+          <w:rFonts w:asciiTheme="majorBidi" w:eastAsia="Times New Roman" w:hAnsiTheme="majorBidi" w:cstheme="majorBidi"/>
+          <w:color w:val="000000"/>
+          <w:kern w:val="0"/>
+          <w:sz w:val="32"/>
+          <w:szCs w:val="32"/>
+          <w14:ligatures w14:val="none"/>
+        </w:rPr>
+        <w:t>Goto the following website to know more about Git and GitHub:</w:t>
+      </w:r>
+    </w:p>
+    <w:p>
+      <w:pPr>
+        <w:pStyle w:val="ListParagraph"/>
+        <w:numPr>
+          <w:ilvl w:val="0"/>
+          <w:numId w:val="18"/>
+        </w:numPr>
+        <w:shd w:val="clear" w:color="auto" w:fill="FFFFFF"/>
+        <w:spacing w:before="100" w:beforeAutospacing="1" w:after="100" w:afterAutospacing="1" w:line="240" w:lineRule="auto"/>
+        <w:ind w:left="284"/>
+        <w:rPr>
+          <w:rFonts w:asciiTheme="majorBidi" w:eastAsia="Times New Roman" w:hAnsiTheme="majorBidi" w:cstheme="majorBidi"/>
+          <w:color w:val="000000"/>
+          <w:kern w:val="0"/>
+          <w:sz w:val="36"/>
+          <w:szCs w:val="36"/>
+          <w14:ligatures w14:val="none"/>
+        </w:rPr>
+      </w:pPr>
+      <w:hyperlink r:id="rId5" w:history="1">
+        <w:r>
+          <w:rPr>
+            <w:rStyle w:val="Hyperlink"/>
+            <w:rFonts w:asciiTheme="majorBidi" w:eastAsia="Times New Roman" w:hAnsiTheme="majorBidi" w:cstheme="majorBidi"/>
+            <w:kern w:val="0"/>
+            <w:sz w:val="36"/>
+            <w:szCs w:val="36"/>
+            <w14:ligatures w14:val="none"/>
+          </w:rPr>
+          <w:t>https://www.softwaretestinghelp.com/git-vs-github/</w:t>
+        </w:r>
+      </w:hyperlink>
+    </w:p>
+    <w:p>
+      <w:pPr>
+        <w:shd w:val="clear" w:color="auto" w:fill="FFFFFF"/>
+        <w:spacing w:before="100" w:beforeAutospacing="1" w:after="100" w:afterAutospacing="1" w:line="240" w:lineRule="auto"/>
+        <w:rPr>
+          <w:rFonts w:asciiTheme="majorBidi" w:eastAsia="Times New Roman" w:hAnsiTheme="majorBidi" w:cstheme="majorBidi"/>
+          <w:color w:val="000000"/>
+          <w:kern w:val="0"/>
           <w:sz w:val="23"/>
           <w:szCs w:val="23"/>
           <w14:ligatures w14:val="none"/>
@@ -1580,7 +1653,7 @@
         </w:rPr>
         <w:t>You can download Git for free from the following website: </w:t>
       </w:r>
-      <w:hyperlink r:id="rId5" w:tgtFrame="_blank" w:history="1">
+      <w:hyperlink r:id="rId6" w:tgtFrame="_blank" w:history="1">
         <w:r>
           <w:rPr>
             <w:rFonts w:asciiTheme="majorBidi" w:eastAsia="Times New Roman" w:hAnsiTheme="majorBidi" w:cstheme="majorBidi"/>
@@ -1767,6 +1840,7 @@
           <w:szCs w:val="36"/>
           <w14:ligatures w14:val="none"/>
         </w:rPr>
+        <w:lastRenderedPageBreak/>
         <w:t>Example</w:t>
       </w:r>
     </w:p>
@@ -2482,6 +2556,7 @@
           <w:sz w:val="24"/>
           <w:szCs w:val="24"/>
         </w:rPr>
+        <w:lastRenderedPageBreak/>
         <w:t>mkdir</w:t>
       </w:r>
       <w:proofErr w:type="spellEnd"/>
@@ -2683,7 +2758,6 @@
           <w:sz w:val="23"/>
           <w:szCs w:val="23"/>
         </w:rPr>
-        <w:lastRenderedPageBreak/>
         <w:t>Note:</w:t>
       </w:r>
       <w:r>
@@ -3246,6 +3320,7 @@
           <w:sz w:val="23"/>
           <w:szCs w:val="23"/>
         </w:rPr>
+        <w:lastRenderedPageBreak/>
         <w:t>index.html</w:t>
       </w:r>
     </w:p>
@@ -3393,7 +3468,6 @@
           <w:szCs w:val="36"/>
           <w14:ligatures w14:val="none"/>
         </w:rPr>
-        <w:lastRenderedPageBreak/>
         <w:t>Example</w:t>
       </w:r>
     </w:p>
@@ -4075,6 +4149,7 @@
           <w:sz w:val="23"/>
           <w:szCs w:val="23"/>
         </w:rPr>
+        <w:lastRenderedPageBreak/>
         <w:t>For now, we are done working with </w:t>
       </w:r>
       <w:r>
@@ -4269,7 +4344,6 @@
           <w:sz w:val="36"/>
           <w:szCs w:val="36"/>
         </w:rPr>
-        <w:lastRenderedPageBreak/>
         <w:t>Example</w:t>
       </w:r>
     </w:p>
@@ -4927,7 +5001,6 @@
           <w:sz w:val="23"/>
           <w:szCs w:val="23"/>
         </w:rPr>
-        <w:lastRenderedPageBreak/>
         <w:t>Adding commits keep track of our progress and changes as we work.</w:t>
       </w:r>
       <w:r>
@@ -5571,6 +5644,7 @@
           <w:szCs w:val="36"/>
           <w14:ligatures w14:val="none"/>
         </w:rPr>
+        <w:lastRenderedPageBreak/>
         <w:t>Example</w:t>
       </w:r>
     </w:p>
@@ -5736,7 +5810,6 @@
           <w:szCs w:val="23"/>
           <w14:ligatures w14:val="none"/>
         </w:rPr>
-        <w:lastRenderedPageBreak/>
         <w:t>?? - Untracked files</w:t>
       </w:r>
     </w:p>
@@ -6464,6 +6537,7 @@
           <w:szCs w:val="23"/>
           <w14:ligatures w14:val="none"/>
         </w:rPr>
+        <w:lastRenderedPageBreak/>
         <w:t>There are a couple of different ways you can use the </w:t>
       </w:r>
       <w:r>
@@ -6713,7 +6787,6 @@
           <w:szCs w:val="48"/>
           <w14:ligatures w14:val="none"/>
         </w:rPr>
-        <w:lastRenderedPageBreak/>
         <w:t>Git -help See Options for a Specific Command</w:t>
       </w:r>
     </w:p>
@@ -7201,7 +7274,7 @@
           <w:szCs w:val="23"/>
         </w:rPr>
       </w:pPr>
-      <w:hyperlink r:id="rId6" w:history="1">
+      <w:hyperlink r:id="rId7" w:history="1">
         <w:r>
           <w:rPr>
             <w:rStyle w:val="Hyperlink"/>
@@ -7240,7 +7313,7 @@
           <w:t>Previous</w:t>
         </w:r>
       </w:hyperlink>
-      <w:hyperlink r:id="rId7" w:history="1">
+      <w:hyperlink r:id="rId8" w:history="1">
         <w:r>
           <w:rPr>
             <w:rStyle w:val="Hyperlink"/>
@@ -7321,6 +7394,7 @@
           <w:sz w:val="30"/>
           <w:szCs w:val="30"/>
         </w:rPr>
+        <w:lastRenderedPageBreak/>
         <w:t>Change Platform:</w:t>
       </w:r>
     </w:p>
@@ -7358,7 +7432,7 @@
           <w:szCs w:val="20"/>
         </w:rPr>
       </w:pPr>
-      <w:hyperlink r:id="rId8" w:history="1">
+      <w:hyperlink r:id="rId9" w:history="1">
         <w:r>
           <w:rPr>
             <w:rFonts w:asciiTheme="majorBidi" w:hAnsiTheme="majorBidi" w:cstheme="majorBidi"/>
@@ -7372,7 +7446,7 @@
               <wp:extent cx="1143000" cy="1143000"/>
               <wp:effectExtent l="0" t="0" r="0" b="0"/>
               <wp:docPr id="1243148175" name="Picture 3" descr="Shift focus to GitHub">
-                <a:hlinkClick xmlns:a="http://schemas.openxmlformats.org/drawingml/2006/main" r:id="rId8"/>
+                <a:hlinkClick xmlns:a="http://schemas.openxmlformats.org/drawingml/2006/main" r:id="rId9"/>
               </wp:docPr>
               <wp:cNvGraphicFramePr>
                 <a:graphicFrameLocks xmlns:a="http://schemas.openxmlformats.org/drawingml/2006/main" noChangeAspect="1"/>
@@ -7382,14 +7456,14 @@
                   <pic:pic xmlns:pic="http://schemas.openxmlformats.org/drawingml/2006/picture">
                     <pic:nvPicPr>
                       <pic:cNvPr id="0" name="Picture 6" descr="Shift focus to GitHub">
-                        <a:hlinkClick r:id="rId8"/>
+                        <a:hlinkClick r:id="rId9"/>
                       </pic:cNvPr>
                       <pic:cNvPicPr>
                         <a:picLocks noChangeAspect="1" noChangeArrowheads="1"/>
                       </pic:cNvPicPr>
                     </pic:nvPicPr>
                     <pic:blipFill>
-                      <a:blip r:embed="rId9">
+                      <a:blip r:embed="rId10">
                         <a:extLst>
                           <a:ext uri="{28A0092B-C50C-407E-A947-70E740481C1C}">
                             <a14:useLocalDpi xmlns:a14="http://schemas.microsoft.com/office/drawing/2010/main" val="0"/>
@@ -7430,7 +7504,7 @@
           <w:t>GitHub</w:t>
         </w:r>
       </w:hyperlink>
-      <w:hyperlink r:id="rId10" w:history="1">
+      <w:hyperlink r:id="rId11" w:history="1">
         <w:r>
           <w:rPr>
             <w:rFonts w:asciiTheme="majorBidi" w:hAnsiTheme="majorBidi" w:cstheme="majorBidi"/>
@@ -7444,7 +7518,7 @@
               <wp:extent cx="609600" cy="609600"/>
               <wp:effectExtent l="0" t="0" r="0" b="0"/>
               <wp:docPr id="2076504002" name="Picture 2" descr="Shift focus to Bitbucket">
-                <a:hlinkClick xmlns:a="http://schemas.openxmlformats.org/drawingml/2006/main" r:id="rId10"/>
+                <a:hlinkClick xmlns:a="http://schemas.openxmlformats.org/drawingml/2006/main" r:id="rId11"/>
               </wp:docPr>
               <wp:cNvGraphicFramePr>
                 <a:graphicFrameLocks xmlns:a="http://schemas.openxmlformats.org/drawingml/2006/main" noChangeAspect="1"/>
@@ -7454,14 +7528,14 @@
                   <pic:pic xmlns:pic="http://schemas.openxmlformats.org/drawingml/2006/picture">
                     <pic:nvPicPr>
                       <pic:cNvPr id="0" name="Picture 7" descr="Shift focus to Bitbucket">
-                        <a:hlinkClick r:id="rId10"/>
+                        <a:hlinkClick r:id="rId11"/>
                       </pic:cNvPr>
                       <pic:cNvPicPr>
                         <a:picLocks noChangeAspect="1" noChangeArrowheads="1"/>
                       </pic:cNvPicPr>
                     </pic:nvPicPr>
                     <pic:blipFill>
-                      <a:blip r:embed="rId11">
+                      <a:blip r:embed="rId12">
                         <a:extLst>
                           <a:ext uri="{28A0092B-C50C-407E-A947-70E740481C1C}">
                             <a14:useLocalDpi xmlns:a14="http://schemas.microsoft.com/office/drawing/2010/main" val="0"/>
@@ -7502,7 +7576,7 @@
           <w:t>Bitbucket</w:t>
         </w:r>
       </w:hyperlink>
-      <w:hyperlink r:id="rId12" w:history="1">
+      <w:hyperlink r:id="rId13" w:history="1">
         <w:r>
           <w:rPr>
             <w:rFonts w:asciiTheme="majorBidi" w:hAnsiTheme="majorBidi" w:cstheme="majorBidi"/>
@@ -7516,7 +7590,7 @@
               <wp:extent cx="5943600" cy="5669915"/>
               <wp:effectExtent l="0" t="0" r="0" b="0"/>
               <wp:docPr id="665183156" name="Picture 1" descr="Shift focus to GitLab">
-                <a:hlinkClick xmlns:a="http://schemas.openxmlformats.org/drawingml/2006/main" r:id="rId12"/>
+                <a:hlinkClick xmlns:a="http://schemas.openxmlformats.org/drawingml/2006/main" r:id="rId13"/>
               </wp:docPr>
               <wp:cNvGraphicFramePr>
                 <a:graphicFrameLocks xmlns:a="http://schemas.openxmlformats.org/drawingml/2006/main" noChangeAspect="1"/>
@@ -7526,14 +7600,14 @@
                   <pic:pic xmlns:pic="http://schemas.openxmlformats.org/drawingml/2006/picture">
                     <pic:nvPicPr>
                       <pic:cNvPr id="0" name="Picture 8" descr="Shift focus to GitLab">
-                        <a:hlinkClick r:id="rId12"/>
+                        <a:hlinkClick r:id="rId13"/>
                       </pic:cNvPr>
                       <pic:cNvPicPr>
                         <a:picLocks noChangeAspect="1" noChangeArrowheads="1"/>
                       </pic:cNvPicPr>
                     </pic:nvPicPr>
                     <pic:blipFill>
-                      <a:blip r:embed="rId13">
+                      <a:blip r:embed="rId14">
                         <a:extLst>
                           <a:ext uri="{28A0092B-C50C-407E-A947-70E740481C1C}">
                             <a14:useLocalDpi xmlns:a14="http://schemas.microsoft.com/office/drawing/2010/main" val="0"/>
@@ -14587,7 +14661,7 @@
           <w:szCs w:val="23"/>
         </w:rPr>
       </w:pPr>
-      <w:hyperlink r:id="rId14" w:history="1">
+      <w:hyperlink r:id="rId15" w:history="1">
         <w:r>
           <w:rPr>
             <w:rStyle w:val="Hyperlink"/>
@@ -14626,7 +14700,7 @@
           <w:t>Previous</w:t>
         </w:r>
       </w:hyperlink>
-      <w:hyperlink r:id="rId15" w:history="1">
+      <w:hyperlink r:id="rId16" w:history="1">
         <w:r>
           <w:rPr>
             <w:rStyle w:val="Hyperlink"/>
@@ -14744,7 +14818,7 @@
           <w:szCs w:val="20"/>
         </w:rPr>
       </w:pPr>
-      <w:hyperlink r:id="rId16" w:history="1">
+      <w:hyperlink r:id="rId17" w:history="1">
         <w:r>
           <w:rPr>
             <w:rFonts w:asciiTheme="majorBidi" w:hAnsiTheme="majorBidi" w:cstheme="majorBidi"/>
@@ -14758,7 +14832,7 @@
               <wp:extent cx="1143000" cy="1143000"/>
               <wp:effectExtent l="0" t="0" r="0" b="0"/>
               <wp:docPr id="1515944646" name="Picture 3" descr="Shift focus to GitHub">
-                <a:hlinkClick xmlns:a="http://schemas.openxmlformats.org/drawingml/2006/main" r:id="rId7"/>
+                <a:hlinkClick xmlns:a="http://schemas.openxmlformats.org/drawingml/2006/main" r:id="rId17"/>
               </wp:docPr>
               <wp:cNvGraphicFramePr>
                 <a:graphicFrameLocks xmlns:a="http://schemas.openxmlformats.org/drawingml/2006/main" noChangeAspect="1"/>
@@ -14768,14 +14842,14 @@
                   <pic:pic xmlns:pic="http://schemas.openxmlformats.org/drawingml/2006/picture">
                     <pic:nvPicPr>
                       <pic:cNvPr id="0" name="Picture 9" descr="Shift focus to GitHub">
-                        <a:hlinkClick r:id="rId7"/>
+                        <a:hlinkClick r:id="rId8"/>
                       </pic:cNvPr>
                       <pic:cNvPicPr>
                         <a:picLocks noChangeAspect="1" noChangeArrowheads="1"/>
                       </pic:cNvPicPr>
                     </pic:nvPicPr>
                     <pic:blipFill>
-                      <a:blip r:embed="rId9">
+                      <a:blip r:embed="rId10">
                         <a:extLst>
                           <a:ext uri="{28A0092B-C50C-407E-A947-70E740481C1C}">
                             <a14:useLocalDpi xmlns:a14="http://schemas.microsoft.com/office/drawing/2010/main" val="0"/>
@@ -14816,7 +14890,7 @@
           <w:t>GitHub</w:t>
         </w:r>
       </w:hyperlink>
-      <w:hyperlink r:id="rId17" w:history="1">
+      <w:hyperlink r:id="rId18" w:history="1">
         <w:r>
           <w:rPr>
             <w:rFonts w:asciiTheme="majorBidi" w:hAnsiTheme="majorBidi" w:cstheme="majorBidi"/>
@@ -14830,7 +14904,7 @@
               <wp:extent cx="609600" cy="609600"/>
               <wp:effectExtent l="0" t="0" r="0" b="0"/>
               <wp:docPr id="2144402636" name="Picture 2" descr="Shift focus to Bitbucket">
-                <a:hlinkClick xmlns:a="http://schemas.openxmlformats.org/drawingml/2006/main" r:id="rId17"/>
+                <a:hlinkClick xmlns:a="http://schemas.openxmlformats.org/drawingml/2006/main" r:id="rId18"/>
               </wp:docPr>
               <wp:cNvGraphicFramePr>
                 <a:graphicFrameLocks xmlns:a="http://schemas.openxmlformats.org/drawingml/2006/main" noChangeAspect="1"/>
@@ -14840,14 +14914,14 @@
                   <pic:pic xmlns:pic="http://schemas.openxmlformats.org/drawingml/2006/picture">
                     <pic:nvPicPr>
                       <pic:cNvPr id="0" name="Picture 10" descr="Shift focus to Bitbucket">
-                        <a:hlinkClick r:id="rId17"/>
+                        <a:hlinkClick r:id="rId18"/>
                       </pic:cNvPr>
                       <pic:cNvPicPr>
                         <a:picLocks noChangeAspect="1" noChangeArrowheads="1"/>
                       </pic:cNvPicPr>
                     </pic:nvPicPr>
                     <pic:blipFill>
-                      <a:blip r:embed="rId11">
+                      <a:blip r:embed="rId12">
                         <a:extLst>
                           <a:ext uri="{28A0092B-C50C-407E-A947-70E740481C1C}">
                             <a14:useLocalDpi xmlns:a14="http://schemas.microsoft.com/office/drawing/2010/main" val="0"/>
@@ -14888,7 +14962,7 @@
           <w:t>Bitbucket</w:t>
         </w:r>
       </w:hyperlink>
-      <w:hyperlink r:id="rId18" w:history="1">
+      <w:hyperlink r:id="rId19" w:history="1">
         <w:r>
           <w:rPr>
             <w:rFonts w:asciiTheme="majorBidi" w:hAnsiTheme="majorBidi" w:cstheme="majorBidi"/>
@@ -14902,7 +14976,7 @@
               <wp:extent cx="5943600" cy="5669915"/>
               <wp:effectExtent l="0" t="0" r="0" b="0"/>
               <wp:docPr id="411101280" name="Picture 1" descr="Shift focus to GitLab">
-                <a:hlinkClick xmlns:a="http://schemas.openxmlformats.org/drawingml/2006/main" r:id="rId18"/>
+                <a:hlinkClick xmlns:a="http://schemas.openxmlformats.org/drawingml/2006/main" r:id="rId19"/>
               </wp:docPr>
               <wp:cNvGraphicFramePr>
                 <a:graphicFrameLocks xmlns:a="http://schemas.openxmlformats.org/drawingml/2006/main" noChangeAspect="1"/>
@@ -14912,14 +14986,14 @@
                   <pic:pic xmlns:pic="http://schemas.openxmlformats.org/drawingml/2006/picture">
                     <pic:nvPicPr>
                       <pic:cNvPr id="0" name="Picture 11" descr="Shift focus to GitLab">
-                        <a:hlinkClick r:id="rId18"/>
+                        <a:hlinkClick r:id="rId19"/>
                       </pic:cNvPr>
                       <pic:cNvPicPr>
                         <a:picLocks noChangeAspect="1" noChangeArrowheads="1"/>
                       </pic:cNvPicPr>
                     </pic:nvPicPr>
                     <pic:blipFill>
-                      <a:blip r:embed="rId13">
+                      <a:blip r:embed="rId14">
                         <a:extLst>
                           <a:ext uri="{28A0092B-C50C-407E-A947-70E740481C1C}">
                             <a14:useLocalDpi xmlns:a14="http://schemas.microsoft.com/office/drawing/2010/main" val="0"/>
@@ -20716,6 +20790,30 @@
         <w:t>Note: To do merge between branches as a fast forward without conflict</w:t>
       </w:r>
     </w:p>
+    <w:p>
+      <w:pPr>
+        <w:pStyle w:val="NormalWeb"/>
+        <w:shd w:val="clear" w:color="auto" w:fill="FFFFFF"/>
+        <w:spacing w:before="288" w:after="288"/>
+        <w:rPr>
+          <w:rFonts w:asciiTheme="majorBidi" w:hAnsiTheme="majorBidi" w:cstheme="majorBidi"/>
+          <w:sz w:val="28"/>
+          <w:szCs w:val="28"/>
+        </w:rPr>
+      </w:pPr>
+    </w:p>
+    <w:p>
+      <w:pPr>
+        <w:pStyle w:val="NormalWeb"/>
+        <w:shd w:val="clear" w:color="auto" w:fill="FFFFFF"/>
+        <w:spacing w:before="288" w:after="288"/>
+        <w:rPr>
+          <w:rFonts w:asciiTheme="majorBidi" w:hAnsiTheme="majorBidi" w:cstheme="majorBidi"/>
+          <w:sz w:val="28"/>
+          <w:szCs w:val="28"/>
+        </w:rPr>
+      </w:pPr>
+    </w:p>
     <w:sectPr>
       <w:pgSz w:w="12240" w:h="15840"/>
       <w:pgMar w:top="1440" w:right="1440" w:bottom="1440" w:left="1440" w:header="720" w:footer="720" w:gutter="0"/>
@@ -21262,6 +21360,119 @@
     </w:lvl>
   </w:abstractNum>
   <w:abstractNum w:abstractNumId="4" w15:restartNumberingAfterBreak="0">
+    <w:nsid w:val="11F76E49"/>
+    <w:multiLevelType w:val="hybridMultilevel"/>
+    <w:tmpl w:val="7E481CA6"/>
+    <w:lvl w:ilvl="0" w:tplc="04090001">
+      <w:start w:val="1"/>
+      <w:numFmt w:val="bullet"/>
+      <w:lvlText w:val=""/>
+      <w:lvlJc w:val="left"/>
+      <w:pPr>
+        <w:ind w:left="1080" w:hanging="360"/>
+      </w:pPr>
+      <w:rPr>
+        <w:rFonts w:ascii="Symbol" w:hAnsi="Symbol" w:hint="default"/>
+      </w:rPr>
+    </w:lvl>
+    <w:lvl w:ilvl="1" w:tplc="04090003" w:tentative="1">
+      <w:start w:val="1"/>
+      <w:numFmt w:val="bullet"/>
+      <w:lvlText w:val="o"/>
+      <w:lvlJc w:val="left"/>
+      <w:pPr>
+        <w:ind w:left="1800" w:hanging="360"/>
+      </w:pPr>
+      <w:rPr>
+        <w:rFonts w:ascii="Courier New" w:hAnsi="Courier New" w:cs="Courier New" w:hint="default"/>
+      </w:rPr>
+    </w:lvl>
+    <w:lvl w:ilvl="2" w:tplc="04090005" w:tentative="1">
+      <w:start w:val="1"/>
+      <w:numFmt w:val="bullet"/>
+      <w:lvlText w:val=""/>
+      <w:lvlJc w:val="left"/>
+      <w:pPr>
+        <w:ind w:left="2520" w:hanging="360"/>
+      </w:pPr>
+      <w:rPr>
+        <w:rFonts w:ascii="Wingdings" w:hAnsi="Wingdings" w:hint="default"/>
+      </w:rPr>
+    </w:lvl>
+    <w:lvl w:ilvl="3" w:tplc="04090001" w:tentative="1">
+      <w:start w:val="1"/>
+      <w:numFmt w:val="bullet"/>
+      <w:lvlText w:val=""/>
+      <w:lvlJc w:val="left"/>
+      <w:pPr>
+        <w:ind w:left="3240" w:hanging="360"/>
+      </w:pPr>
+      <w:rPr>
+        <w:rFonts w:ascii="Symbol" w:hAnsi="Symbol" w:hint="default"/>
+      </w:rPr>
+    </w:lvl>
+    <w:lvl w:ilvl="4" w:tplc="04090003" w:tentative="1">
+      <w:start w:val="1"/>
+      <w:numFmt w:val="bullet"/>
+      <w:lvlText w:val="o"/>
+      <w:lvlJc w:val="left"/>
+      <w:pPr>
+        <w:ind w:left="3960" w:hanging="360"/>
+      </w:pPr>
+      <w:rPr>
+        <w:rFonts w:ascii="Courier New" w:hAnsi="Courier New" w:cs="Courier New" w:hint="default"/>
+      </w:rPr>
+    </w:lvl>
+    <w:lvl w:ilvl="5" w:tplc="04090005" w:tentative="1">
+      <w:start w:val="1"/>
+      <w:numFmt w:val="bullet"/>
+      <w:lvlText w:val=""/>
+      <w:lvlJc w:val="left"/>
+      <w:pPr>
+        <w:ind w:left="4680" w:hanging="360"/>
+      </w:pPr>
+      <w:rPr>
+        <w:rFonts w:ascii="Wingdings" w:hAnsi="Wingdings" w:hint="default"/>
+      </w:rPr>
+    </w:lvl>
+    <w:lvl w:ilvl="6" w:tplc="04090001" w:tentative="1">
+      <w:start w:val="1"/>
+      <w:numFmt w:val="bullet"/>
+      <w:lvlText w:val=""/>
+      <w:lvlJc w:val="left"/>
+      <w:pPr>
+        <w:ind w:left="5400" w:hanging="360"/>
+      </w:pPr>
+      <w:rPr>
+        <w:rFonts w:ascii="Symbol" w:hAnsi="Symbol" w:hint="default"/>
+      </w:rPr>
+    </w:lvl>
+    <w:lvl w:ilvl="7" w:tplc="04090003" w:tentative="1">
+      <w:start w:val="1"/>
+      <w:numFmt w:val="bullet"/>
+      <w:lvlText w:val="o"/>
+      <w:lvlJc w:val="left"/>
+      <w:pPr>
+        <w:ind w:left="6120" w:hanging="360"/>
+      </w:pPr>
+      <w:rPr>
+        <w:rFonts w:ascii="Courier New" w:hAnsi="Courier New" w:cs="Courier New" w:hint="default"/>
+      </w:rPr>
+    </w:lvl>
+    <w:lvl w:ilvl="8" w:tplc="04090005" w:tentative="1">
+      <w:start w:val="1"/>
+      <w:numFmt w:val="bullet"/>
+      <w:lvlText w:val=""/>
+      <w:lvlJc w:val="left"/>
+      <w:pPr>
+        <w:ind w:left="6840" w:hanging="360"/>
+      </w:pPr>
+      <w:rPr>
+        <w:rFonts w:ascii="Wingdings" w:hAnsi="Wingdings" w:hint="default"/>
+      </w:rPr>
+    </w:lvl>
+  </w:abstractNum>
+  <w:abstractNum w:abstractNumId="5" w15:restartNumberingAfterBreak="0">
     <w:nsid w:val="185D6EC6"/>
     <w:multiLevelType w:val="hybridMultilevel"/>
     <w:tmpl w:val="C61A6BB6"/>
@@ -21374,7 +21585,7 @@
       </w:rPr>
     </w:lvl>
   </w:abstractNum>
-  <w:abstractNum w:abstractNumId="5" w15:restartNumberingAfterBreak="0">
+  <w:abstractNum w:abstractNumId="6" w15:restartNumberingAfterBreak="0">
     <w:nsid w:val="18B62BFF"/>
     <w:multiLevelType w:val="multilevel"/>
     <w:tmpl w:val="43208804"/>
@@ -21523,7 +21734,7 @@
       </w:rPr>
     </w:lvl>
   </w:abstractNum>
-  <w:abstractNum w:abstractNumId="6" w15:restartNumberingAfterBreak="0">
+  <w:abstractNum w:abstractNumId="7" w15:restartNumberingAfterBreak="0">
     <w:nsid w:val="1ABB3F3A"/>
     <w:multiLevelType w:val="hybridMultilevel"/>
     <w:tmpl w:val="8A3A7C46"/>
@@ -21609,7 +21820,7 @@
       </w:pPr>
     </w:lvl>
   </w:abstractNum>
-  <w:abstractNum w:abstractNumId="7" w15:restartNumberingAfterBreak="0">
+  <w:abstractNum w:abstractNumId="8" w15:restartNumberingAfterBreak="0">
     <w:nsid w:val="2E036157"/>
     <w:multiLevelType w:val="multilevel"/>
     <w:tmpl w:val="061466E4"/>
@@ -21758,7 +21969,7 @@
       </w:rPr>
     </w:lvl>
   </w:abstractNum>
-  <w:abstractNum w:abstractNumId="8" w15:restartNumberingAfterBreak="0">
+  <w:abstractNum w:abstractNumId="9" w15:restartNumberingAfterBreak="0">
     <w:nsid w:val="32801835"/>
     <w:multiLevelType w:val="multilevel"/>
     <w:tmpl w:val="AF76DC8E"/>
@@ -21907,7 +22118,7 @@
       </w:rPr>
     </w:lvl>
   </w:abstractNum>
-  <w:abstractNum w:abstractNumId="9" w15:restartNumberingAfterBreak="0">
+  <w:abstractNum w:abstractNumId="10" w15:restartNumberingAfterBreak="0">
     <w:nsid w:val="3A8656E3"/>
     <w:multiLevelType w:val="multilevel"/>
     <w:tmpl w:val="2A64CA20"/>
@@ -22056,7 +22267,7 @@
       </w:rPr>
     </w:lvl>
   </w:abstractNum>
-  <w:abstractNum w:abstractNumId="10" w15:restartNumberingAfterBreak="0">
+  <w:abstractNum w:abstractNumId="11" w15:restartNumberingAfterBreak="0">
     <w:nsid w:val="50BF7679"/>
     <w:multiLevelType w:val="multilevel"/>
     <w:tmpl w:val="8F5C625A"/>
@@ -22205,7 +22416,7 @@
       </w:rPr>
     </w:lvl>
   </w:abstractNum>
-  <w:abstractNum w:abstractNumId="11" w15:restartNumberingAfterBreak="0">
+  <w:abstractNum w:abstractNumId="12" w15:restartNumberingAfterBreak="0">
     <w:nsid w:val="58835710"/>
     <w:multiLevelType w:val="hybridMultilevel"/>
     <w:tmpl w:val="8BC81756"/>
@@ -22291,7 +22502,120 @@
       </w:pPr>
     </w:lvl>
   </w:abstractNum>
-  <w:abstractNum w:abstractNumId="12" w15:restartNumberingAfterBreak="0">
+  <w:abstractNum w:abstractNumId="13" w15:restartNumberingAfterBreak="0">
+    <w:nsid w:val="5AB21A4F"/>
+    <w:multiLevelType w:val="hybridMultilevel"/>
+    <w:tmpl w:val="01602476"/>
+    <w:lvl w:ilvl="0" w:tplc="04090009">
+      <w:start w:val="1"/>
+      <w:numFmt w:val="bullet"/>
+      <w:lvlText w:val=""/>
+      <w:lvlJc w:val="left"/>
+      <w:pPr>
+        <w:ind w:left="1080" w:hanging="360"/>
+      </w:pPr>
+      <w:rPr>
+        <w:rFonts w:ascii="Wingdings" w:hAnsi="Wingdings" w:hint="default"/>
+      </w:rPr>
+    </w:lvl>
+    <w:lvl w:ilvl="1" w:tplc="04090003" w:tentative="1">
+      <w:start w:val="1"/>
+      <w:numFmt w:val="bullet"/>
+      <w:lvlText w:val="o"/>
+      <w:lvlJc w:val="left"/>
+      <w:pPr>
+        <w:ind w:left="1800" w:hanging="360"/>
+      </w:pPr>
+      <w:rPr>
+        <w:rFonts w:ascii="Courier New" w:hAnsi="Courier New" w:cs="Courier New" w:hint="default"/>
+      </w:rPr>
+    </w:lvl>
+    <w:lvl w:ilvl="2" w:tplc="04090005" w:tentative="1">
+      <w:start w:val="1"/>
+      <w:numFmt w:val="bullet"/>
+      <w:lvlText w:val=""/>
+      <w:lvlJc w:val="left"/>
+      <w:pPr>
+        <w:ind w:left="2520" w:hanging="360"/>
+      </w:pPr>
+      <w:rPr>
+        <w:rFonts w:ascii="Wingdings" w:hAnsi="Wingdings" w:hint="default"/>
+      </w:rPr>
+    </w:lvl>
+    <w:lvl w:ilvl="3" w:tplc="04090001" w:tentative="1">
+      <w:start w:val="1"/>
+      <w:numFmt w:val="bullet"/>
+      <w:lvlText w:val=""/>
+      <w:lvlJc w:val="left"/>
+      <w:pPr>
+        <w:ind w:left="3240" w:hanging="360"/>
+      </w:pPr>
+      <w:rPr>
+        <w:rFonts w:ascii="Symbol" w:hAnsi="Symbol" w:hint="default"/>
+      </w:rPr>
+    </w:lvl>
+    <w:lvl w:ilvl="4" w:tplc="04090003" w:tentative="1">
+      <w:start w:val="1"/>
+      <w:numFmt w:val="bullet"/>
+      <w:lvlText w:val="o"/>
+      <w:lvlJc w:val="left"/>
+      <w:pPr>
+        <w:ind w:left="3960" w:hanging="360"/>
+      </w:pPr>
+      <w:rPr>
+        <w:rFonts w:ascii="Courier New" w:hAnsi="Courier New" w:cs="Courier New" w:hint="default"/>
+      </w:rPr>
+    </w:lvl>
+    <w:lvl w:ilvl="5" w:tplc="04090005" w:tentative="1">
+      <w:start w:val="1"/>
+      <w:numFmt w:val="bullet"/>
+      <w:lvlText w:val=""/>
+      <w:lvlJc w:val="left"/>
+      <w:pPr>
+        <w:ind w:left="4680" w:hanging="360"/>
+      </w:pPr>
+      <w:rPr>
+        <w:rFonts w:ascii="Wingdings" w:hAnsi="Wingdings" w:hint="default"/>
+      </w:rPr>
+    </w:lvl>
+    <w:lvl w:ilvl="6" w:tplc="04090001" w:tentative="1">
+      <w:start w:val="1"/>
+      <w:numFmt w:val="bullet"/>
+      <w:lvlText w:val=""/>
+      <w:lvlJc w:val="left"/>
+      <w:pPr>
+        <w:ind w:left="5400" w:hanging="360"/>
+      </w:pPr>
+      <w:rPr>
+        <w:rFonts w:ascii="Symbol" w:hAnsi="Symbol" w:hint="default"/>
+      </w:rPr>
+    </w:lvl>
+    <w:lvl w:ilvl="7" w:tplc="04090003" w:tentative="1">
+      <w:start w:val="1"/>
+      <w:numFmt w:val="bullet"/>
+      <w:lvlText w:val="o"/>
+      <w:lvlJc w:val="left"/>
+      <w:pPr>
+        <w:ind w:left="6120" w:hanging="360"/>
+      </w:pPr>
+      <w:rPr>
+        <w:rFonts w:ascii="Courier New" w:hAnsi="Courier New" w:cs="Courier New" w:hint="default"/>
+      </w:rPr>
+    </w:lvl>
+    <w:lvl w:ilvl="8" w:tplc="04090005" w:tentative="1">
+      <w:start w:val="1"/>
+      <w:numFmt w:val="bullet"/>
+      <w:lvlText w:val=""/>
+      <w:lvlJc w:val="left"/>
+      <w:pPr>
+        <w:ind w:left="6840" w:hanging="360"/>
+      </w:pPr>
+      <w:rPr>
+        <w:rFonts w:ascii="Wingdings" w:hAnsi="Wingdings" w:hint="default"/>
+      </w:rPr>
+    </w:lvl>
+  </w:abstractNum>
+  <w:abstractNum w:abstractNumId="14" w15:restartNumberingAfterBreak="0">
     <w:nsid w:val="63324744"/>
     <w:multiLevelType w:val="multilevel"/>
     <w:tmpl w:val="65F005E8"/>
@@ -22440,7 +22764,7 @@
       </w:rPr>
     </w:lvl>
   </w:abstractNum>
-  <w:abstractNum w:abstractNumId="13" w15:restartNumberingAfterBreak="0">
+  <w:abstractNum w:abstractNumId="15" w15:restartNumberingAfterBreak="0">
     <w:nsid w:val="6C0C5F0C"/>
     <w:multiLevelType w:val="hybridMultilevel"/>
     <w:tmpl w:val="52CEFC56"/>
@@ -22553,7 +22877,7 @@
       </w:rPr>
     </w:lvl>
   </w:abstractNum>
-  <w:abstractNum w:abstractNumId="14" w15:restartNumberingAfterBreak="0">
+  <w:abstractNum w:abstractNumId="16" w15:restartNumberingAfterBreak="0">
     <w:nsid w:val="6C9A12CB"/>
     <w:multiLevelType w:val="multilevel"/>
     <w:tmpl w:val="8954E07A"/>
@@ -22698,7 +23022,7 @@
       </w:rPr>
     </w:lvl>
   </w:abstractNum>
-  <w:abstractNum w:abstractNumId="15" w15:restartNumberingAfterBreak="0">
+  <w:abstractNum w:abstractNumId="17" w15:restartNumberingAfterBreak="0">
     <w:nsid w:val="6E00397B"/>
     <w:multiLevelType w:val="multilevel"/>
     <w:tmpl w:val="BD5AB210"/>
@@ -22851,10 +23175,10 @@
     <w:abstractNumId w:val="0"/>
   </w:num>
   <w:num w:numId="2" w16cid:durableId="544488726">
-    <w:abstractNumId w:val="5"/>
+    <w:abstractNumId w:val="6"/>
   </w:num>
   <w:num w:numId="3" w16cid:durableId="1214385549">
-    <w:abstractNumId w:val="7"/>
+    <w:abstractNumId w:val="8"/>
   </w:num>
   <w:num w:numId="4" w16cid:durableId="381296663">
     <w:abstractNumId w:val="1"/>
@@ -22863,37 +23187,43 @@
     <w:abstractNumId w:val="2"/>
   </w:num>
   <w:num w:numId="6" w16cid:durableId="1806968640">
-    <w:abstractNumId w:val="12"/>
+    <w:abstractNumId w:val="14"/>
   </w:num>
   <w:num w:numId="7" w16cid:durableId="1319728960">
+    <w:abstractNumId w:val="11"/>
+  </w:num>
+  <w:num w:numId="8" w16cid:durableId="1762873173">
+    <w:abstractNumId w:val="17"/>
+  </w:num>
+  <w:num w:numId="9" w16cid:durableId="712269215">
+    <w:abstractNumId w:val="16"/>
+  </w:num>
+  <w:num w:numId="10" w16cid:durableId="1534420866">
     <w:abstractNumId w:val="10"/>
   </w:num>
-  <w:num w:numId="8" w16cid:durableId="1762873173">
+  <w:num w:numId="11" w16cid:durableId="997345254">
+    <w:abstractNumId w:val="9"/>
+  </w:num>
+  <w:num w:numId="12" w16cid:durableId="1961953009">
     <w:abstractNumId w:val="15"/>
   </w:num>
-  <w:num w:numId="9" w16cid:durableId="712269215">
-    <w:abstractNumId w:val="14"/>
-  </w:num>
-  <w:num w:numId="10" w16cid:durableId="1534420866">
-    <w:abstractNumId w:val="9"/>
-  </w:num>
-  <w:num w:numId="11" w16cid:durableId="997345254">
-    <w:abstractNumId w:val="8"/>
-  </w:num>
-  <w:num w:numId="12" w16cid:durableId="1961953009">
-    <w:abstractNumId w:val="13"/>
-  </w:num>
   <w:num w:numId="13" w16cid:durableId="46809396">
-    <w:abstractNumId w:val="4"/>
+    <w:abstractNumId w:val="5"/>
   </w:num>
   <w:num w:numId="14" w16cid:durableId="486291689">
     <w:abstractNumId w:val="3"/>
   </w:num>
   <w:num w:numId="15" w16cid:durableId="1435831660">
-    <w:abstractNumId w:val="6"/>
+    <w:abstractNumId w:val="7"/>
   </w:num>
   <w:num w:numId="16" w16cid:durableId="2080904785">
-    <w:abstractNumId w:val="11"/>
+    <w:abstractNumId w:val="12"/>
+  </w:num>
+  <w:num w:numId="17" w16cid:durableId="342167866">
+    <w:abstractNumId w:val="4"/>
+  </w:num>
+  <w:num w:numId="18" w16cid:durableId="1181434115">
+    <w:abstractNumId w:val="13"/>
   </w:num>
 </w:numbering>
 </file>
@@ -23454,7 +23784,6 @@
     <w:name w:val="Hyperlink"/>
     <w:basedOn w:val="DefaultParagraphFont"/>
     <w:uiPriority w:val="99"/>
-    <w:semiHidden/>
     <w:unhideWhenUsed/>
     <w:rsid w:val="00604CE0"/>
     <w:rPr>
@@ -23580,6 +23909,29 @@
     <w:name w:val="attributevaluecolor"/>
     <w:basedOn w:val="DefaultParagraphFont"/>
     <w:rsid w:val="008730F1"/>
+  </w:style>
+  <w:style w:type="paragraph" w:styleId="ListParagraph">
+    <w:name w:val="List Paragraph"/>
+    <w:basedOn w:val="Normal"/>
+    <w:uiPriority w:val="34"/>
+    <w:qFormat/>
+    <w:rsid w:val="00114519"/>
+    <w:pPr>
+      <w:ind w:left="720"/>
+      <w:contextualSpacing/>
+    </w:pPr>
+  </w:style>
+  <w:style w:type="character" w:styleId="UnresolvedMention">
+    <w:name w:val="Unresolved Mention"/>
+    <w:basedOn w:val="DefaultParagraphFont"/>
+    <w:uiPriority w:val="99"/>
+    <w:semiHidden/>
+    <w:unhideWhenUsed/>
+    <w:rsid w:val="00114519"/>
+    <w:rPr>
+      <w:color w:val="605E5C"/>
+      <w:shd w:val="clear" w:color="auto" w:fill="E1DFDD"/>
+    </w:rPr>
   </w:style>
 </w:styles>
 </file>

</xml_diff>